<commit_message>
added constraints file reference to EMTF_reclockers document
</commit_message>
<xml_diff>
--- a/emtf_v7/doc/EMTF_reclockers/EMTF_reclockers.docx
+++ b/emtf_v7/doc/EMTF_reclockers/EMTF_reclockers.docx
@@ -67,6 +67,59 @@
         </w:rPr>
         <w:t>emtf_core_mpcx.srcs/sources_1/mpcx/rx/rx_reclock.sv</w:t>
       </w:r>
+    </w:p>
+    <w:p>
+      <w:pPr>
+        <w:rPr>
+          <w:rFonts w:ascii="Courier New" w:hAnsi="Courier New" w:cs="Courier New"/>
+          <w:b/>
+        </w:rPr>
+      </w:pPr>
+      <w:r>
+        <w:t>Constrain</w:t>
+      </w:r>
+      <w:r>
+        <w:t>t</w:t>
+      </w:r>
+      <w:r>
+        <w:t>s:</w:t>
+      </w:r>
+      <w:r>
+        <w:br/>
+      </w:r>
+      <w:r>
+        <w:rPr>
+          <w:rFonts w:ascii="Courier New" w:hAnsi="Courier New" w:cs="Courier New"/>
+          <w:b/>
+        </w:rPr>
+        <w:t>mtf7_core_impl.xdc</w:t>
+      </w:r>
+    </w:p>
+    <w:p>
+      <w:r>
+        <w:t xml:space="preserve">(find all constraints that have </w:t>
+      </w:r>
+      <w:proofErr w:type="spellStart"/>
+      <w:r>
+        <w:rPr>
+          <w:rFonts w:ascii="Courier" w:hAnsi="Courier"/>
+          <w:b/>
+          <w:bCs/>
+        </w:rPr>
+        <w:t>mpcx_rx_i</w:t>
+      </w:r>
+      <w:proofErr w:type="spellEnd"/>
+      <w:r>
+        <w:t xml:space="preserve"> anywhere in text)</w:t>
+      </w:r>
+    </w:p>
+    <w:p>
+      <w:pPr>
+        <w:rPr>
+          <w:rFonts w:ascii="Courier New" w:hAnsi="Courier New" w:cs="Courier New"/>
+          <w:b/>
+        </w:rPr>
+      </w:pPr>
     </w:p>
     <w:p>
       <w:pPr>
@@ -251,19 +304,7 @@
           </w:tcPr>
           <w:p>
             <w:r>
-              <w:t>Source</w:t>
-            </w:r>
-            <w:r>
-              <w:t xml:space="preserve"> data bits per </w:t>
-            </w:r>
-            <w:r>
-              <w:t xml:space="preserve">source </w:t>
-            </w:r>
-            <w:r>
-              <w:t>clock</w:t>
-            </w:r>
-            <w:r>
-              <w:t xml:space="preserve"> period</w:t>
+              <w:t>Source data bits per source clock period</w:t>
             </w:r>
           </w:p>
         </w:tc>
@@ -761,6 +802,7 @@
         <w:pStyle w:val="Heading2"/>
       </w:pPr>
       <w:r>
+        <w:lastRenderedPageBreak/>
         <w:t xml:space="preserve">Explanation of why we need </w:t>
       </w:r>
       <w:r>
@@ -802,11 +844,7 @@
         <w:t xml:space="preserve"> due to inevitable jitter of the relative clock phase</w:t>
       </w:r>
       <w:r>
-        <w:t xml:space="preserve">. This leads to data words being skipped or duplicated each time it switches between </w:t>
-      </w:r>
-      <w:r>
-        <w:lastRenderedPageBreak/>
-        <w:t xml:space="preserve">0 and 3. To avoid that, two more copies are made, and the </w:t>
+        <w:t xml:space="preserve">. This leads to data words being skipped or duplicated each time it switches between 0 and 3. To avoid that, two more copies are made, and the </w:t>
       </w:r>
       <w:proofErr w:type="spellStart"/>
       <w:r>
@@ -1107,7 +1145,7 @@
           <w:noProof/>
         </w:rPr>
         <w:drawing>
-          <wp:inline distT="0" distB="0" distL="0" distR="0" wp14:anchorId="309BBD60" wp14:editId="3659AAF3">
+          <wp:inline distT="0" distB="0" distL="0" distR="0" wp14:anchorId="6B1CEBD4" wp14:editId="4F900DE4">
             <wp:extent cx="5943600" cy="4252595"/>
             <wp:effectExtent l="0" t="0" r="0" b="0"/>
             <wp:docPr id="1" name="Picture 1" descr="Graphical user interface&#10;&#10;Description automatically generated"/>
@@ -1161,6 +1199,7 @@
         <w:pStyle w:val="Heading2"/>
       </w:pPr>
       <w:r>
+        <w:lastRenderedPageBreak/>
         <w:t>Example:</w:t>
       </w:r>
     </w:p>
@@ -1293,19 +1332,10 @@
     </w:p>
     <w:p>
       <w:r>
-        <w:lastRenderedPageBreak/>
         <w:t>Let’s assume that from this point on the relative clock phase becomes stable. T</w:t>
       </w:r>
       <w:r>
-        <w:t xml:space="preserve">he </w:t>
-      </w:r>
-      <w:proofErr w:type="spellStart"/>
-      <w:r>
-        <w:t>new</w:t>
-      </w:r>
-      <w:proofErr w:type="spellEnd"/>
-      <w:r>
-        <w:t xml:space="preserve"> </w:t>
+        <w:t xml:space="preserve">he new </w:t>
       </w:r>
       <w:proofErr w:type="spellStart"/>
       <w:r>
@@ -2150,7 +2180,6 @@
   <w:style w:type="character" w:default="1" w:styleId="DefaultParagraphFont">
     <w:name w:val="Default Paragraph Font"/>
     <w:uiPriority w:val="1"/>
-    <w:semiHidden/>
     <w:unhideWhenUsed/>
   </w:style>
   <w:style w:type="table" w:default="1" w:styleId="TableNormal">

</xml_diff>

<commit_message>
added more ge11 registers to pcie_address_table
</commit_message>
<xml_diff>
--- a/emtf_v7/doc/EMTF_reclockers/EMTF_reclockers.docx
+++ b/emtf_v7/doc/EMTF_reclockers/EMTF_reclockers.docx
@@ -31,13 +31,8 @@
         <w:pStyle w:val="Heading1"/>
       </w:pPr>
       <w:r>
-        <w:t xml:space="preserve">MPCX </w:t>
-      </w:r>
-      <w:proofErr w:type="spellStart"/>
-      <w:r>
-        <w:t>reclocker</w:t>
-      </w:r>
-      <w:proofErr w:type="spellEnd"/>
+        <w:t>MPCX reclocker</w:t>
+      </w:r>
     </w:p>
     <w:p>
       <w:pPr>
@@ -70,56 +65,32 @@
     </w:p>
     <w:p>
       <w:pPr>
-        <w:rPr>
-          <w:rFonts w:ascii="Courier New" w:hAnsi="Courier New" w:cs="Courier New"/>
-          <w:b/>
-        </w:rPr>
-      </w:pPr>
-      <w:r>
-        <w:t>Constrain</w:t>
-      </w:r>
-      <w:r>
-        <w:t>t</w:t>
-      </w:r>
-      <w:r>
-        <w:t>s:</w:t>
-      </w:r>
-      <w:r>
-        <w:br/>
-      </w:r>
-      <w:r>
-        <w:rPr>
-          <w:rFonts w:ascii="Courier New" w:hAnsi="Courier New" w:cs="Courier New"/>
-          <w:b/>
-        </w:rPr>
-        <w:t>mtf7_core_impl.xdc</w:t>
+        <w:pStyle w:val="Heading2"/>
+      </w:pPr>
+      <w:r>
+        <w:t>Introduction</w:t>
       </w:r>
     </w:p>
     <w:p>
       <w:r>
-        <w:t xml:space="preserve">(find all constraints that have </w:t>
-      </w:r>
-      <w:proofErr w:type="spellStart"/>
-      <w:r>
-        <w:rPr>
-          <w:rFonts w:ascii="Courier" w:hAnsi="Courier"/>
-          <w:b/>
-          <w:bCs/>
-        </w:rPr>
-        <w:t>mpcx_rx_i</w:t>
-      </w:r>
-      <w:proofErr w:type="spellEnd"/>
-      <w:r>
-        <w:t xml:space="preserve"> anywhere in text)</w:t>
+        <w:t xml:space="preserve">The MPCX reclocker receives data from a 3.2Gbps serial receiver, and reclocks it to the FPGA fabric clock. The serial receiver is instantiated with the elastic buffer bypassed, so reclocker is necessary. The usual reclock methods such as asynchronous FIFO have a latency that’s too large, so the </w:t>
+      </w:r>
+      <w:proofErr w:type="gramStart"/>
+      <w:r>
+        <w:t>low-latency</w:t>
+      </w:r>
+      <w:proofErr w:type="gramEnd"/>
+      <w:r>
+        <w:t xml:space="preserve"> reclocker had to be designed.</w:t>
       </w:r>
     </w:p>
     <w:p>
-      <w:pPr>
-        <w:rPr>
-          <w:rFonts w:ascii="Courier New" w:hAnsi="Courier New" w:cs="Courier New"/>
-          <w:b/>
-        </w:rPr>
-      </w:pPr>
+      <w:r>
+        <w:t xml:space="preserve">The latency of the reclocker described below varies from ~40 to ~77 ns depending on </w:t>
+      </w:r>
+      <w:r>
+        <w:t>the relative phase between source and destination clocks.</w:t>
+      </w:r>
     </w:p>
     <w:p>
       <w:pPr>
@@ -708,6 +679,7 @@
         </w:numPr>
       </w:pPr>
       <w:r>
+        <w:lastRenderedPageBreak/>
         <w:t xml:space="preserve">The optimal </w:t>
       </w:r>
       <w:r>
@@ -802,7 +774,6 @@
         <w:pStyle w:val="Heading2"/>
       </w:pPr>
       <w:r>
-        <w:lastRenderedPageBreak/>
         <w:t xml:space="preserve">Explanation of why we need </w:t>
       </w:r>
       <w:r>
@@ -834,6 +805,10 @@
       </w:r>
       <w:proofErr w:type="spellStart"/>
       <w:r>
+        <w:rPr>
+          <w:rFonts w:ascii="Courier New" w:hAnsi="Courier New" w:cs="Courier New"/>
+          <w:b/>
+        </w:rPr>
         <w:t>dest_sel</w:t>
       </w:r>
       <w:proofErr w:type="spellEnd"/>
@@ -1145,7 +1120,7 @@
           <w:noProof/>
         </w:rPr>
         <w:drawing>
-          <wp:inline distT="0" distB="0" distL="0" distR="0" wp14:anchorId="6B1CEBD4" wp14:editId="4F900DE4">
+          <wp:inline distT="0" distB="0" distL="0" distR="0" wp14:anchorId="0AF9523A" wp14:editId="19D433F2">
             <wp:extent cx="5943600" cy="4252595"/>
             <wp:effectExtent l="0" t="0" r="0" b="0"/>
             <wp:docPr id="1" name="Picture 1" descr="Graphical user interface&#10;&#10;Description automatically generated"/>
@@ -1183,6 +1158,7 @@
     </w:p>
     <w:p>
       <w:r>
+        <w:lastRenderedPageBreak/>
         <w:t xml:space="preserve">The idea is to limit transitions between states that lead to word duplication or skips to the situation when the source to destination clock phase is </w:t>
       </w:r>
       <w:proofErr w:type="gramStart"/>
@@ -1199,7 +1175,6 @@
         <w:pStyle w:val="Heading2"/>
       </w:pPr>
       <w:r>
-        <w:lastRenderedPageBreak/>
         <w:t>Example:</w:t>
       </w:r>
     </w:p>
@@ -2180,6 +2155,7 @@
   <w:style w:type="character" w:default="1" w:styleId="DefaultParagraphFont">
     <w:name w:val="Default Paragraph Font"/>
     <w:uiPriority w:val="1"/>
+    <w:semiHidden/>
     <w:unhideWhenUsed/>
   </w:style>
   <w:style w:type="table" w:default="1" w:styleId="TableNormal">

</xml_diff>